<commit_message>
Added Yet another copy of docs
</commit_message>
<xml_diff>
--- a/Documentation/Requirements.docx
+++ b/Documentation/Requirements.docx
@@ -572,13 +572,7 @@
           <w:rPr>
             <w:rStyle w:val="Link"/>
           </w:rPr>
-          <w:t>Deployment Enviorn</w:t>
-        </w:r>
-        <w:r>
-          <w:rPr>
-            <w:rStyle w:val="Link"/>
-          </w:rPr>
-          <w:t>ment</w:t>
+          <w:t>Deployment Enviornment</w:t>
         </w:r>
       </w:hyperlink>
     </w:p>
@@ -680,13 +674,7 @@
           <w:rPr>
             <w:rStyle w:val="Link"/>
           </w:rPr>
-          <w:t>Data Scientists Notify Changes to Other U</w:t>
-        </w:r>
-        <w:r>
-          <w:rPr>
-            <w:rStyle w:val="Link"/>
-          </w:rPr>
-          <w:t>sers</w:t>
+          <w:t>Data Scientists Notify Changes to Other Users</w:t>
         </w:r>
       </w:hyperlink>
     </w:p>
@@ -805,13 +793,7 @@
           <w:rPr>
             <w:rStyle w:val="Link"/>
           </w:rPr>
-          <w:t>Search for</w:t>
-        </w:r>
-        <w:r>
-          <w:rPr>
-            <w:rStyle w:val="Link"/>
-          </w:rPr>
-          <w:t xml:space="preserve"> Manifest Function</w:t>
+          <w:t>Search for Manifest Function</w:t>
         </w:r>
       </w:hyperlink>
     </w:p>
@@ -1100,13 +1082,7 @@
           <w:rPr>
             <w:rStyle w:val="Link"/>
           </w:rPr>
-          <w:t>Unit tests for these</w:t>
-        </w:r>
-        <w:r>
-          <w:rPr>
-            <w:rStyle w:val="Link"/>
-          </w:rPr>
-          <w:t xml:space="preserve"> functions</w:t>
+          <w:t>Unit tests for these functions</w:t>
         </w:r>
       </w:hyperlink>
     </w:p>
@@ -1338,10 +1314,7 @@
         <w:t>Skinner/Hofer</w:t>
       </w:r>
       <w:r>
-        <w:t xml:space="preserve"> - A Data Scientist can Browse by keyword for Manifest - A Data Scientist can Search on Manifest - A Data Scientist can Contribute to Existing Dataset - A Data Scientist can Download Info - A Data Scientist can Generate or Upload Man</w:t>
-      </w:r>
-      <w:r>
-        <w:t>ifest - A Data Scientist can Save - A Data Scientist can Upload Data Set</w:t>
+        <w:t xml:space="preserve"> - A Data Scientist can Browse by keyword for Manifest - A Data Scientist can Search on Manifest - A Data Scientist can Contribute to Existing Dataset - A Data Scientist can Download Info - A Data Scientist can Generate or Upload Manifest - A Data Scientist can Save - A Data Scientist can Upload Data Set</w:t>
       </w:r>
     </w:p>
     <w:p>
@@ -1362,10 +1335,7 @@
         <w:t>Pudotha/Skinner</w:t>
       </w:r>
       <w:r>
-        <w:t xml:space="preserve"> - The system will take an inputted manifest and place it into storage. - The system will retrieve a manifest from storage and present it to a D</w:t>
-      </w:r>
-      <w:r>
-        <w:t>ata Scientist. - The user interface can accept and serve search, upload, and update requests to and from Data Scientists. - The system will process search, upload, and update requests, both into and out of Database Layer.</w:t>
+        <w:t xml:space="preserve"> - The system will take an inputted manifest and place it into storage. - The system will retrieve a manifest from storage and present it to a Data Scientist. - The user interface can accept and serve search, upload, and update requests to and from Data Scientists. - The system will process search, upload, and update requests, both into and out of Database Layer.</w:t>
       </w:r>
     </w:p>
     <w:p>
@@ -1383,13 +1353,7 @@
         <w:rPr>
           <w:i/>
         </w:rPr>
-        <w:t>Hofer/</w:t>
-      </w:r>
-      <w:r>
-        <w:rPr>
-          <w:i/>
-        </w:rPr>
-        <w:t>Raza</w:t>
+        <w:t>Hofer/Raza</w:t>
       </w:r>
     </w:p>
     <w:p>
@@ -1436,10 +1400,7 @@
         </w:numPr>
       </w:pPr>
       <w:r>
-        <w:t>Data Scientists wi</w:t>
-      </w:r>
-      <w:r>
-        <w:t>ll be able to upload and download data files.</w:t>
+        <w:t>Data Scientists will be able to upload and download data files.</w:t>
       </w:r>
     </w:p>
     <w:p>
@@ -1469,10 +1430,7 @@
         <w:t>Space Requirements</w:t>
       </w:r>
       <w:r>
-        <w:t xml:space="preserve"> - The system must have enough physical space to handle extremely large data-sets. - The system may need to be a distributed system using clusters for </w:t>
-      </w:r>
-      <w:r>
-        <w:t xml:space="preserve">efficiency. - </w:t>
+        <w:t xml:space="preserve"> - The system must have enough physical space to handle extremely large data-sets. - The system may need to be a distributed system using clusters for efficiency. - </w:t>
       </w:r>
       <w:r>
         <w:rPr>
@@ -1490,10 +1448,7 @@
         <w:t>Privacy Requirements</w:t>
       </w:r>
       <w:r>
-        <w:t xml:space="preserve"> - The data access must be limited to authorized users only. - The system must enable secure data transfer ove</w:t>
-      </w:r>
-      <w:r>
-        <w:t xml:space="preserve">r the internet. - </w:t>
+        <w:t xml:space="preserve"> - The data access must be limited to authorized users only. - The system must enable secure data transfer over the internet. - </w:t>
       </w:r>
       <w:r>
         <w:rPr>
@@ -1511,10 +1466,7 @@
         <w:t>Database Backend</w:t>
       </w:r>
       <w:r>
-        <w:t xml:space="preserve"> - Database must be able to convert data into easily storable format, and return</w:t>
-      </w:r>
-      <w:r>
-        <w:t xml:space="preserve"> in original format. - </w:t>
+        <w:t xml:space="preserve"> - Database must be able to convert data into easily storable format, and return in original format. - </w:t>
       </w:r>
       <w:r>
         <w:rPr>
@@ -1544,13 +1496,7 @@
         <w:t>Zhang/Rogers</w:t>
       </w:r>
       <w:r>
-        <w:t xml:space="preserve"> - Data scientists will be able to upload Manifest. - Manifest can be reviewed by other d</w:t>
-      </w:r>
-      <w:r>
-        <w:t>ata scientists. - Data scientists can edit or delete their Manifest. - Data scientists can search for Manifest they wish to view or test. - Data scientists will be able to include special comments or suggestions on manifest. - Data scientists should be abl</w:t>
-      </w:r>
-      <w:r>
-        <w:t>e to notify the changes or suggestions that improves manifest to other users. - System admins can ban an illegal data scientist. - System admins can delete an illegal manifest.</w:t>
+        <w:t xml:space="preserve"> - Data scientists will be able to upload Manifest. - Manifest can be reviewed by other data scientists. - Data scientists can edit or delete their Manifest. - Data scientists can search for Manifest they wish to view or test. - Data scientists will be able to include special comments or suggestions on manifest. - Data scientists should be able to notify the changes or suggestions that improves manifest to other users. - System admins can ban an illegal data scientist. - System admins can delete an illegal manifest.</w:t>
       </w:r>
     </w:p>
     <w:p>
@@ -1588,10 +1534,7 @@
         <w:t>Skinner/Rogers</w:t>
       </w:r>
       <w:r>
-        <w:t xml:space="preserve"> - User can Browse by keyword for Mani</w:t>
-      </w:r>
-      <w:r>
-        <w:t>fest - User can Contribute to Existing Dataset - User can Download Info - User can Search on Manifest</w:t>
+        <w:t xml:space="preserve"> - User can Browse by keyword for Manifest - User can Contribute to Existing Dataset - User can Download Info - User can Search on Manifest</w:t>
       </w:r>
     </w:p>
     <w:p>
@@ -2008,13 +1951,7 @@
           <w:rPr>
             <w:rStyle w:val="Link"/>
           </w:rPr>
-          <w:t>Apache HTTP Se</w:t>
-        </w:r>
-        <w:r>
-          <w:rPr>
-            <w:rStyle w:val="Link"/>
-          </w:rPr>
-          <w:t>rver 2.4</w:t>
+          <w:t>Apache HTTP Server 2.4</w:t>
         </w:r>
       </w:hyperlink>
     </w:p>
@@ -2165,10 +2102,7 @@
         </w:numPr>
       </w:pPr>
       <w:r>
-        <w:t xml:space="preserve">If the user signed in, but the file is not acceptable (file is too big or type is illegal), </w:t>
-      </w:r>
-      <w:r>
-        <w:t>the action fails and the reminding message shows.</w:t>
+        <w:t>If the user signed in, but the file is not acceptable (file is too big or type is illegal), the action fails and the reminding message shows.</w:t>
       </w:r>
     </w:p>
     <w:p>
@@ -2202,10 +2136,7 @@
         </w:numPr>
       </w:pPr>
       <w:r>
-        <w:t>If the manifest is still valid, it is extracted from database and shows to th</w:t>
-      </w:r>
-      <w:r>
-        <w:t>e user.</w:t>
+        <w:t>If the manifest is still valid, it is extracted from database and shows to the user.</w:t>
       </w:r>
     </w:p>
     <w:p>
@@ -2251,10 +2182,7 @@
         </w:numPr>
       </w:pPr>
       <w:r>
-        <w:t>If the keyword cannot match an</w:t>
-      </w:r>
-      <w:r>
-        <w:t>y record in the database, the error message is shown to the user.</w:t>
+        <w:t>If the keyword cannot match any record in the database, the error message is shown to the user.</w:t>
       </w:r>
     </w:p>
     <w:p>
@@ -2288,10 +2216,7 @@
         </w:numPr>
       </w:pPr>
       <w:r>
-        <w:t>If the user no longer exist, the</w:t>
-      </w:r>
-      <w:r>
-        <w:t xml:space="preserve"> message shows user not exist.</w:t>
+        <w:t>If the user no longer exist, the message shows user not exist.</w:t>
       </w:r>
     </w:p>
     <w:p>
@@ -2397,10 +2322,7 @@
         </w:numPr>
       </w:pPr>
       <w:r>
-        <w:t>If the user exi</w:t>
-      </w:r>
-      <w:r>
-        <w:t>sts, the action continues.</w:t>
+        <w:t>If the user exists, the action continues.</w:t>
       </w:r>
     </w:p>
     <w:p>
@@ -2446,10 +2368,7 @@
         </w:numPr>
       </w:pPr>
       <w:r>
-        <w:t>If the file size is too big or the type is illega</w:t>
-      </w:r>
-      <w:r>
-        <w:t>l, the action is denied.</w:t>
+        <w:t>If the file size is too big or the type is illegal, the action is denied.</w:t>
       </w:r>
     </w:p>
     <w:p>
@@ -2528,10 +2447,7 @@
         </w:numPr>
       </w:pPr>
       <w:r>
-        <w:t>The r</w:t>
-      </w:r>
-      <w:r>
-        <w:t>equired file is pulled from database and presented to the user.</w:t>
+        <w:t>The required file is pulled from database and presented to the user.</w:t>
       </w:r>
     </w:p>
     <w:p>
@@ -2619,10 +2535,7 @@
         </w:numPr>
       </w:pPr>
       <w:r>
-        <w:t>Regression testing is a type of software testing that verifies that software previously developed and tested still performs correctly even after it was changed or int</w:t>
-      </w:r>
-      <w:r>
-        <w:t>erfaced with other software.</w:t>
+        <w:t>Regression testing is a type of software testing that verifies that software previously developed and tested still performs correctly even after it was changed or interfaced with other software.</w:t>
       </w:r>
     </w:p>
     <w:p>
@@ -2656,10 +2569,7 @@
         </w:numPr>
       </w:pPr>
       <w:r>
-        <w:t xml:space="preserve">Integration testing is the phase in software testing in which </w:t>
-      </w:r>
-      <w:r>
-        <w:t>individual software modules are combined and tested as a group.</w:t>
+        <w:t>Integration testing is the phase in software testing in which individual software modules are combined and tested as a group.</w:t>
       </w:r>
     </w:p>
     <w:p>
@@ -2715,10 +2625,7 @@
         </w:numPr>
       </w:pPr>
       <w:r>
-        <w:t>The manifest is searched on the server. If it is still valid, it is extracted from database</w:t>
-      </w:r>
-      <w:r>
-        <w:t xml:space="preserve"> and shows to the user.</w:t>
+        <w:t>The manifest is searched on the server. If it is still valid, it is extracted from database and shows to the user.</w:t>
       </w:r>
     </w:p>
     <w:p>
@@ -2763,10 +2670,7 @@
         </w:numPr>
       </w:pPr>
       <w:r>
-        <w:t>The manifest</w:t>
-      </w:r>
-      <w:r>
-        <w:t xml:space="preserve"> is deleted (moved to "trash" group), and a notification and reason are sent to its author.</w:t>
+        <w:t>The manifest is deleted (moved to "trash" group), and a notification and reason are sent to its author.</w:t>
       </w:r>
     </w:p>
     <w:p>
@@ -2810,10 +2714,7 @@
         </w:numPr>
       </w:pPr>
       <w:r>
-        <w:t>The unit testing, integration testing and regress</w:t>
-      </w:r>
-      <w:r>
-        <w:t>ion testing are for verification, the user acceptance test is for validation.</w:t>
+        <w:t>The unit testing, integration testing and regression testing are for verification, the user acceptance test is for validation.</w:t>
       </w:r>
     </w:p>
     <w:p>
@@ -2845,13 +2746,7 @@
     <w:bookmarkEnd w:id="43"/>
     <w:p>
       <w:r>
-        <w:t>The database interface, written in python, allows for easy use of insert, update, search, and delete functionality for the database. Er</w:t>
-      </w:r>
-      <w:r>
-        <w:t xml:space="preserve">ror checking is implemented to ensure that database integrity is maintained. Document Validation (Encoded by the creation statements) will check that all manifests are up to standard, and as such, do not need to be checked by the dml (Although they should </w:t>
-      </w:r>
-      <w:r>
-        <w:t>be checked in the business layer). The Unit tests validate these functions, and will ensure that they are valid throughout creation of the system.</w:t>
+        <w:t>The database interface, written in python, allows for easy use of insert, update, search, and delete functionality for the database. Error checking is implemented to ensure that database integrity is maintained. Document Validation (Encoded by the creation statements) will check that all manifests are up to standard, and as such, do not need to be checked by the dml (Although they should be checked in the business layer). The Unit tests validate these functions, and will ensure that they are valid throughout creation of the system.</w:t>
       </w:r>
     </w:p>
     <w:p>
@@ -2872,13 +2767,7 @@
         <w:rPr>
           <w:rStyle w:val="VerbatimChar"/>
         </w:rPr>
-        <w:t xml:space="preserve">    </w:t>
-      </w:r>
-      <w:r>
-        <w:rPr>
-          <w:rStyle w:val="VerbatimChar"/>
-        </w:rPr>
-        <w:t>from pymongo import MongoClient #Mongodb functionality</w:t>
+        <w:t xml:space="preserve">    from pymongo import MongoClient #Mongodb functionality</w:t>
       </w:r>
       <w:r>
         <w:br/>
@@ -2941,40 +2830,16 @@
         <w:rPr>
           <w:rStyle w:val="VerbatimChar"/>
         </w:rPr>
-        <w:t xml:space="preserve">        </w:t>
-      </w:r>
-      <w:r>
-        <w:rPr>
-          <w:rStyle w:val="VerbatimChar"/>
-        </w:rPr>
-        <w:t>'''</w:t>
-      </w:r>
-      <w:r>
-        <w:rPr>
-          <w:rStyle w:val="VerbatimChar"/>
-        </w:rPr>
-        <w:t xml:space="preserve"> </w:t>
-      </w:r>
-      <w:r>
-        <w:rPr>
-          <w:rStyle w:val="VerbatimChar"/>
-        </w:rPr>
-        <w:t>finds all manifests that match pattern provided and returns the cursor of results</w:t>
-      </w:r>
-      <w:r>
-        <w:br/>
-      </w:r>
-      <w:r>
-        <w:rPr>
-          <w:rStyle w:val="VerbatimChar"/>
-        </w:rPr>
-        <w:t xml:space="preserve">        </w:t>
-      </w:r>
-      <w:r>
-        <w:rPr>
-          <w:rStyle w:val="VerbatimChar"/>
-        </w:rPr>
-        <w:t>Returned value is a cursor that can be iterated through with a for loop '''</w:t>
+        <w:t xml:space="preserve">        ''' finds all manifests that match pattern provided and returns the cursor of results</w:t>
+      </w:r>
+      <w:r>
+        <w:br/>
+      </w:r>
+      <w:r>
+        <w:rPr>
+          <w:rStyle w:val="VerbatimChar"/>
+        </w:rPr>
+        <w:t xml:space="preserve">        Returned value is a cursor that can be iterated through with a for loop '''</w:t>
       </w:r>
       <w:r>
         <w:br/>
@@ -3004,52 +2869,16 @@
         <w:rPr>
           <w:rStyle w:val="VerbatimChar"/>
         </w:rPr>
-        <w:t xml:space="preserve">        </w:t>
-      </w:r>
-      <w:r>
-        <w:rPr>
-          <w:rStyle w:val="VerbatimChar"/>
-        </w:rPr>
-        <w:t>'''</w:t>
-      </w:r>
-      <w:r>
-        <w:rPr>
-          <w:rStyle w:val="VerbatimChar"/>
-        </w:rPr>
-        <w:t xml:space="preserve"> Insert </w:t>
-      </w:r>
-      <w:r>
-        <w:rPr>
-          <w:rStyle w:val="VerbatimChar"/>
-        </w:rPr>
-        <w:t>given manifest if it exists. Returns True on success,</w:t>
-      </w:r>
-      <w:r>
-        <w:br/>
-      </w:r>
-      <w:r>
-        <w:rPr>
-          <w:rStyle w:val="VerbatimChar"/>
-        </w:rPr>
-        <w:t xml:space="preserve">        </w:t>
-      </w:r>
-      <w:r>
-        <w:rPr>
-          <w:rStyle w:val="VerbatimChar"/>
-        </w:rPr>
-        <w:t>or False on error (Failed document validatio</w:t>
-      </w:r>
-      <w:r>
-        <w:rPr>
-          <w:rStyle w:val="VerbatimChar"/>
-        </w:rPr>
-        <w:t xml:space="preserve">n or no manifest was passed in) </w:t>
-      </w:r>
-      <w:r>
-        <w:rPr>
-          <w:rStyle w:val="VerbatimChar"/>
-        </w:rPr>
-        <w:t>'''</w:t>
+        <w:t xml:space="preserve">        ''' Insert given manifest if it exists. Returns True on success,</w:t>
+      </w:r>
+      <w:r>
+        <w:br/>
+      </w:r>
+      <w:r>
+        <w:rPr>
+          <w:rStyle w:val="VerbatimChar"/>
+        </w:rPr>
+        <w:t xml:space="preserve">        or False on error (Failed document validation or no manifest was passed in) '''</w:t>
       </w:r>
       <w:r>
         <w:br/>
@@ -3076,13 +2905,7 @@
         <w:rPr>
           <w:rStyle w:val="VerbatimChar"/>
         </w:rPr>
-        <w:t xml:space="preserve">            ''' we ha</w:t>
-      </w:r>
-      <w:r>
-        <w:rPr>
-          <w:rStyle w:val="VerbatimChar"/>
-        </w:rPr>
-        <w:t>ve the object id for the new manifest, and we could return it if we like</w:t>
+        <w:t xml:space="preserve">            ''' we have the object id for the new manifest, and we could return it if we like</w:t>
       </w:r>
       <w:r>
         <w:br/>
@@ -3110,13 +2933,7 @@
         <w:rPr>
           <w:rStyle w:val="VerbatimChar"/>
         </w:rPr>
-        <w:t xml:space="preserve">          </w:t>
-      </w:r>
-      <w:r>
-        <w:rPr>
-          <w:rStyle w:val="VerbatimChar"/>
-        </w:rPr>
-        <w:t xml:space="preserve">  access to its metadata. As we do not have any important metadata at the</w:t>
+        <w:t xml:space="preserve">            access to its metadata. As we do not have any important metadata at the</w:t>
       </w:r>
       <w:r>
         <w:br/>
@@ -3173,13 +2990,7 @@
         <w:rPr>
           <w:rStyle w:val="VerbatimChar"/>
         </w:rPr>
-        <w:t xml:space="preserve">        ''' De</w:t>
-      </w:r>
-      <w:r>
-        <w:rPr>
-          <w:rStyle w:val="VerbatimChar"/>
-        </w:rPr>
-        <w:t>lete manifest specified by internal object id. Access this object id</w:t>
+        <w:t xml:space="preserve">        ''' Delete manifest specified by internal object id. Access this object id</w:t>
       </w:r>
       <w:r>
         <w:br/>
@@ -3215,13 +3026,7 @@
         <w:rPr>
           <w:rStyle w:val="VerbatimChar"/>
         </w:rPr>
-        <w:t xml:space="preserve">            ''' Delet</w:t>
-      </w:r>
-      <w:r>
-        <w:rPr>
-          <w:rStyle w:val="VerbatimChar"/>
-        </w:rPr>
-        <w:t>e based on oid. Only can fail if the oid is invalid</w:t>
+        <w:t xml:space="preserve">            ''' Delete based on oid. Only can fail if the oid is invalid</w:t>
       </w:r>
       <w:r>
         <w:br/>
@@ -3308,13 +3113,7 @@
         <w:rPr>
           <w:rStyle w:val="VerbatimChar"/>
         </w:rPr>
-        <w:t xml:space="preserve">        ''' Updates the manifest specified by the given internal objec</w:t>
-      </w:r>
-      <w:r>
-        <w:rPr>
-          <w:rStyle w:val="VerbatimChar"/>
-        </w:rPr>
-        <w:t>t id.</w:t>
+        <w:t xml:space="preserve">        ''' Updates the manifest specified by the given internal object id.</w:t>
       </w:r>
       <w:r>
         <w:br/>
@@ -3359,13 +3158,7 @@
         <w:rPr>
           <w:rStyle w:val="VerbatimChar"/>
         </w:rPr>
-        <w:t xml:space="preserve">            #We actually want to remove the old manifest, and r</w:t>
-      </w:r>
-      <w:r>
-        <w:rPr>
-          <w:rStyle w:val="VerbatimChar"/>
-        </w:rPr>
-        <w:t>eplace it with a new one</w:t>
+        <w:t xml:space="preserve">            #We actually want to remove the old manifest, and replace it with a new one</w:t>
       </w:r>
       <w:r>
         <w:br/>
@@ -3392,13 +3185,7 @@
         <w:rPr>
           <w:rStyle w:val="VerbatimChar"/>
         </w:rPr>
-        <w:t xml:space="preserve">            #the road. For the monent, we will just check that someth</w:t>
-      </w:r>
-      <w:r>
-        <w:rPr>
-          <w:rStyle w:val="VerbatimChar"/>
-        </w:rPr>
-        <w:t>ing was there before</w:t>
+        <w:t xml:space="preserve">            #the road. For the monent, we will just check that something was there before</w:t>
       </w:r>
       <w:r>
         <w:br/>
@@ -3467,13 +3254,7 @@
         <w:rPr>
           <w:rStyle w:val="VerbatimChar"/>
         </w:rPr>
-        <w:t xml:space="preserve">        "manifests": </w:t>
-      </w:r>
-      <w:r>
-        <w:rPr>
-          <w:rStyle w:val="VerbatimChar"/>
-        </w:rPr>
-        <w:t>{</w:t>
+        <w:t xml:space="preserve">        "manifests": {</w:t>
       </w:r>
       <w:r>
         <w:br/>
@@ -3528,13 +3309,7 @@
           <w:rStyle w:val="VerbatimChar"/>
         </w:rPr>
         <w:lastRenderedPageBreak/>
-        <w:t xml:space="preserve">                "co</w:t>
-      </w:r>
-      <w:r>
-        <w:rPr>
-          <w:rStyle w:val="VerbatimChar"/>
-        </w:rPr>
-        <w:t>mment": "First test manifest",</w:t>
+        <w:t xml:space="preserve">                "comment": "First test manifest",</w:t>
       </w:r>
       <w:r>
         <w:br/>
@@ -3561,13 +3336,7 @@
         <w:rPr>
           <w:rStyle w:val="VerbatimChar"/>
         </w:rPr>
-        <w:t xml:space="preserve">                    "abstract": "Data collected at the Interdisciplinary Data Analytics and Search lab at the University of Missouri by Compute</w:t>
-      </w:r>
-      <w:r>
-        <w:rPr>
-          <w:rStyle w:val="VerbatimChar"/>
-        </w:rPr>
-        <w:t>r Science researchers and Data Scientists.",</w:t>
+        <w:t xml:space="preserve">                    "abstract": "Data collected at the Interdisciplinary Data Analytics and Search lab at the University of Missouri by Computer Science researchers and Data Scientists.",</w:t>
       </w:r>
       <w:r>
         <w:br/>
@@ -3693,13 +3462,7 @@
         <w:rPr>
           <w:rStyle w:val="VerbatimChar"/>
         </w:rPr>
-        <w:t xml:space="preserve">                "anonymize</w:t>
-      </w:r>
-      <w:r>
-        <w:rPr>
-          <w:rStyle w:val="VerbatimChar"/>
-        </w:rPr>
-        <w:t>dData": {</w:t>
+        <w:t xml:space="preserve">                "anonymizedData": {</w:t>
       </w:r>
       <w:r>
         <w:br/>
@@ -3753,13 +3516,7 @@
         <w:rPr>
           <w:rStyle w:val="VerbatimChar"/>
         </w:rPr>
-        <w:t xml:space="preserve">                "narrative": "The Interdisciplinary Data Analytics and Search (iDAS) lab is one of the many research labs operating out of The University of Missouri, Columbia. As the name implies, iDAS combines researcher across departments to achieve  so</w:t>
-      </w:r>
-      <w:r>
-        <w:rPr>
-          <w:rStyle w:val="VerbatimChar"/>
-        </w:rPr>
-        <w:t>lutions to problems in academia. Founded in 2005 by Dr. Chi-Ren Shyu, iDAS researchers are primarily Computer Scientist, but the lab also works with Medical Doctors, Biologist, and Statisticans."</w:t>
+        <w:t xml:space="preserve">                "narrative": "The Interdisciplinary Data Analytics and Search (iDAS) lab is one of the many research labs operating out of The University of Missouri, Columbia. As the name implies, iDAS combines researcher across departments to achieve  solutions to problems in academia. Founded in 2005 by Dr. Chi-Ren Shyu, iDAS researchers are primarily Computer Scientist, but the lab also works with Medical Doctors, Biologist, and Statisticans."</w:t>
       </w:r>
       <w:r>
         <w:br/>
@@ -3786,13 +3543,7 @@
         <w:rPr>
           <w:rStyle w:val="VerbatimChar"/>
         </w:rPr>
-        <w:t xml:space="preserve">               </w:t>
-      </w:r>
-      <w:r>
-        <w:rPr>
-          <w:rStyle w:val="VerbatimChar"/>
-        </w:rPr>
-        <w:t xml:space="preserve"> "publication": "No assertion"</w:t>
+        <w:t xml:space="preserve">                "publication": "No assertion"</w:t>
       </w:r>
       <w:r>
         <w:br/>
@@ -3882,13 +3633,7 @@
         <w:rPr>
           <w:rStyle w:val="VerbatimChar"/>
         </w:rPr>
-        <w:t xml:space="preserve">      </w:t>
-      </w:r>
-      <w:r>
-        <w:rPr>
-          <w:rStyle w:val="VerbatimChar"/>
-        </w:rPr>
-        <w:t xml:space="preserve">              "name": "iDAS - data.csv"</w:t>
+        <w:t xml:space="preserve">                    "name": "iDAS - data.csv"</w:t>
       </w:r>
       <w:r>
         <w:br/>
@@ -3942,13 +3687,7 @@
         <w:rPr>
           <w:rStyle w:val="VerbatimChar"/>
         </w:rPr>
-        <w:t xml:space="preserve">                "</w:t>
-      </w:r>
-      <w:r>
-        <w:rPr>
-          <w:rStyle w:val="VerbatimChar"/>
-        </w:rPr>
-        <w:t>checksum": "No assertion"</w:t>
+        <w:t xml:space="preserve">                "checksum": "No assertion"</w:t>
       </w:r>
       <w:r>
         <w:br/>
@@ -4048,13 +3787,7 @@
         <w:rPr>
           <w:rStyle w:val="VerbatimChar"/>
         </w:rPr>
-        <w:t xml:space="preserve"> </w:t>
-      </w:r>
-      <w:r>
-        <w:rPr>
-          <w:rStyle w:val="VerbatimChar"/>
-        </w:rPr>
-        <w:t xml:space="preserve">           "creator": {</w:t>
+        <w:t xml:space="preserve">            "creator": {</w:t>
       </w:r>
       <w:r>
         <w:br/>
@@ -4135,13 +3868,7 @@
         <w:rPr>
           <w:rStyle w:val="VerbatimChar"/>
         </w:rPr>
-        <w:t xml:space="preserve">            "contac</w:t>
-      </w:r>
-      <w:r>
-        <w:rPr>
-          <w:rStyle w:val="VerbatimChar"/>
-        </w:rPr>
-        <w:t>t": "cshyu@wikimedia.org"</w:t>
+        <w:t xml:space="preserve">            "contact": "cshyu@wikimedia.org"</w:t>
       </w:r>
       <w:r>
         <w:br/>
@@ -4216,13 +3943,7 @@
         <w:rPr>
           <w:rStyle w:val="VerbatimChar"/>
         </w:rPr>
-        <w:t xml:space="preserve">             </w:t>
-      </w:r>
-      <w:r>
-        <w:rPr>
-          <w:rStyle w:val="VerbatimChar"/>
-        </w:rPr>
-        <w:t xml:space="preserve">   "creator": "Sean Goggins",</w:t>
+        <w:t xml:space="preserve">                "creator": "Sean Goggins",</w:t>
       </w:r>
       <w:r>
         <w:br/>
@@ -4303,13 +4024,7 @@
         <w:rPr>
           <w:rStyle w:val="VerbatimChar"/>
         </w:rPr>
-        <w:t xml:space="preserve">                         </w:t>
-      </w:r>
-      <w:r>
-        <w:rPr>
-          <w:rStyle w:val="VerbatimChar"/>
-        </w:rPr>
-        <w:t xml:space="preserve">   "label": "start"</w:t>
+        <w:t xml:space="preserve">                            "label": "start"</w:t>
       </w:r>
       <w:r>
         <w:br/>
@@ -4390,13 +4105,7 @@
         <w:rPr>
           <w:rStyle w:val="VerbatimChar"/>
         </w:rPr>
-        <w:t xml:space="preserve">          </w:t>
-      </w:r>
-      <w:r>
-        <w:rPr>
-          <w:rStyle w:val="VerbatimChar"/>
-        </w:rPr>
-        <w:t xml:space="preserve">      "informedConsent": "no assertion",</w:t>
+        <w:t xml:space="preserve">                "informedConsent": "no assertion",</w:t>
       </w:r>
       <w:r>
         <w:br/>
@@ -4459,13 +4168,7 @@
         <w:rPr>
           <w:rStyle w:val="VerbatimChar"/>
         </w:rPr>
-        <w:t xml:space="preserve">                "</w:t>
-      </w:r>
-      <w:r>
-        <w:rPr>
-          <w:rStyle w:val="VerbatimChar"/>
-        </w:rPr>
-        <w:t>narrative": "Socially Compute is an ongoing project aiming to analyze trends of everyday people to make meaningful connections."</w:t>
+        <w:t xml:space="preserve">                "narrative": "Socially Compute is an ongoing project aiming to analyze trends of everyday people to make meaningful connections."</w:t>
       </w:r>
       <w:r>
         <w:br/>
@@ -4511,13 +4214,7 @@
         <w:rPr>
           <w:rStyle w:val="VerbatimChar"/>
         </w:rPr>
-        <w:t xml:space="preserve">            "location</w:t>
-      </w:r>
-      <w:r>
-        <w:rPr>
-          <w:rStyle w:val="VerbatimChar"/>
-        </w:rPr>
-        <w:t>s": {</w:t>
+        <w:t xml:space="preserve">            "locations": {</w:t>
       </w:r>
       <w:r>
         <w:br/>
@@ -4598,120 +4295,189 @@
         <w:rPr>
           <w:rStyle w:val="VerbatimChar"/>
         </w:rPr>
+        <w:t xml:space="preserve">                },</w:t>
+      </w:r>
+      <w:r>
+        <w:br/>
+      </w:r>
+      <w:r>
+        <w:rPr>
+          <w:rStyle w:val="VerbatimChar"/>
+        </w:rPr>
+        <w:t xml:space="preserve">                "format": ".csv",</w:t>
+      </w:r>
+      <w:r>
+        <w:br/>
+      </w:r>
+      <w:r>
+        <w:rPr>
+          <w:rStyle w:val="VerbatimChar"/>
+        </w:rPr>
+        <w:t xml:space="preserve">                "abstract": "Metadata for 15000 records collected over two decades",</w:t>
+      </w:r>
+      <w:r>
+        <w:br/>
+      </w:r>
+      <w:r>
+        <w:rPr>
+          <w:rStyle w:val="VerbatimChar"/>
+        </w:rPr>
+        <w:t xml:space="preserve">                "size": "No assertion",</w:t>
+      </w:r>
+      <w:r>
+        <w:br/>
+      </w:r>
+      <w:r>
+        <w:rPr>
+          <w:rStyle w:val="VerbatimChar"/>
+        </w:rPr>
+        <w:t xml:space="preserve">                "url": "No assertion",</w:t>
+      </w:r>
+      <w:r>
+        <w:br/>
+      </w:r>
+      <w:r>
+        <w:rPr>
+          <w:rStyle w:val="VerbatimChar"/>
+        </w:rPr>
+        <w:t xml:space="preserve">                "checksum": "No assertion"</w:t>
+      </w:r>
+      <w:r>
+        <w:br/>
+      </w:r>
+      <w:r>
+        <w:rPr>
+          <w:rStyle w:val="VerbatimChar"/>
+        </w:rPr>
+        <w:t xml:space="preserve">            },</w:t>
+      </w:r>
+      <w:r>
+        <w:br/>
+      </w:r>
+      <w:r>
+        <w:rPr>
+          <w:rStyle w:val="VerbatimChar"/>
+        </w:rPr>
+        <w:t xml:space="preserve">            "permissions": "No assertion"</w:t>
+      </w:r>
+      <w:r>
+        <w:br/>
+      </w:r>
+      <w:r>
+        <w:rPr>
+          <w:rStyle w:val="VerbatimChar"/>
+        </w:rPr>
+        <w:t xml:space="preserve">        },</w:t>
+      </w:r>
+      <w:r>
+        <w:br/>
+      </w:r>
+      <w:r>
+        <w:rPr>
+          <w:rStyle w:val="VerbatimChar"/>
+        </w:rPr>
+        <w:t xml:space="preserve">        "dates": {</w:t>
+      </w:r>
+      <w:r>
+        <w:br/>
+      </w:r>
+      <w:r>
+        <w:rPr>
+          <w:rStyle w:val="VerbatimChar"/>
+        </w:rPr>
+        <w:t xml:space="preserve">            "date": {</w:t>
+      </w:r>
+      <w:r>
+        <w:br/>
+      </w:r>
+      <w:r>
+        <w:rPr>
+          <w:rStyle w:val="VerbatimChar"/>
+        </w:rPr>
+        <w:t xml:space="preserve">                "date": "2016 - 10 - 28"</w:t>
+      </w:r>
+      <w:r>
+        <w:br/>
+      </w:r>
+      <w:r>
+        <w:rPr>
+          <w:rStyle w:val="VerbatimChar"/>
+        </w:rPr>
+        <w:t xml:space="preserve">            },</w:t>
+      </w:r>
+      <w:r>
+        <w:br/>
+      </w:r>
+      <w:r>
+        <w:rPr>
+          <w:rStyle w:val="VerbatimChar"/>
+        </w:rPr>
+        <w:t xml:space="preserve">            "label": "Created"</w:t>
+      </w:r>
+      <w:r>
+        <w:br/>
+      </w:r>
+      <w:r>
+        <w:rPr>
+          <w:rStyle w:val="VerbatimChar"/>
+        </w:rPr>
+        <w:t xml:space="preserve">        },</w:t>
+      </w:r>
+      <w:r>
+        <w:br/>
+      </w:r>
+      <w:r>
+        <w:rPr>
+          <w:rStyle w:val="VerbatimChar"/>
+        </w:rPr>
+        <w:t xml:space="preserve">        "creators": {</w:t>
+      </w:r>
+      <w:r>
+        <w:br/>
+      </w:r>
+      <w:r>
+        <w:rPr>
+          <w:rStyle w:val="VerbatimChar"/>
+        </w:rPr>
+        <w:t xml:space="preserve">            "creator": {</w:t>
+      </w:r>
+      <w:r>
+        <w:br/>
+      </w:r>
+      <w:r>
+        <w:rPr>
+          <w:rStyle w:val="VerbatimChar"/>
+        </w:rPr>
+        <w:t xml:space="preserve">                "name": "Sean Goggins",</w:t>
+      </w:r>
+      <w:r>
+        <w:br/>
+      </w:r>
+      <w:r>
+        <w:rPr>
+          <w:rStyle w:val="VerbatimChar"/>
+        </w:rPr>
+        <w:t xml:space="preserve">                "role": {</w:t>
+      </w:r>
+      <w:r>
+        <w:br/>
+      </w:r>
+      <w:r>
+        <w:rPr>
+          <w:rStyle w:val="VerbatimChar"/>
+        </w:rPr>
+        <w:t xml:space="preserve">                    "label": "Other"</w:t>
+      </w:r>
+      <w:r>
+        <w:br/>
+      </w:r>
+      <w:r>
+        <w:rPr>
+          <w:rStyle w:val="VerbatimChar"/>
+        </w:rPr>
         <w:t xml:space="preserve">                }</w:t>
       </w:r>
       <w:r>
-        <w:rPr>
-          <w:rStyle w:val="VerbatimChar"/>
-        </w:rPr>
-        <w:t>,</w:t>
-      </w:r>
-      <w:r>
-        <w:br/>
-      </w:r>
-      <w:r>
-        <w:rPr>
-          <w:rStyle w:val="VerbatimChar"/>
-        </w:rPr>
-        <w:t xml:space="preserve">                "format": ".csv",</w:t>
-      </w:r>
-      <w:r>
-        <w:br/>
-      </w:r>
-      <w:r>
-        <w:rPr>
-          <w:rStyle w:val="VerbatimChar"/>
-        </w:rPr>
-        <w:t xml:space="preserve">                "abstract": "Metadata for 15000 records collected over two decades",</w:t>
-      </w:r>
-      <w:r>
-        <w:br/>
-      </w:r>
-      <w:r>
-        <w:rPr>
-          <w:rStyle w:val="VerbatimChar"/>
-        </w:rPr>
-        <w:t xml:space="preserve">                "size": "No assertion",</w:t>
-      </w:r>
-      <w:r>
-        <w:br/>
-      </w:r>
-      <w:r>
-        <w:rPr>
-          <w:rStyle w:val="VerbatimChar"/>
-        </w:rPr>
-        <w:t xml:space="preserve">                "url": "No assertion",</w:t>
-      </w:r>
-      <w:r>
-        <w:br/>
-      </w:r>
-      <w:r>
-        <w:rPr>
-          <w:rStyle w:val="VerbatimChar"/>
-        </w:rPr>
-        <w:t xml:space="preserve">                "checksum": "No assertion"</w:t>
-      </w:r>
-      <w:r>
-        <w:br/>
-      </w:r>
-      <w:r>
-        <w:rPr>
-          <w:rStyle w:val="VerbatimChar"/>
-        </w:rPr>
-        <w:t xml:space="preserve">            }</w:t>
-      </w:r>
-      <w:r>
-        <w:rPr>
-          <w:rStyle w:val="VerbatimChar"/>
-        </w:rPr>
-        <w:t>,</w:t>
-      </w:r>
-      <w:r>
-        <w:br/>
-      </w:r>
-      <w:r>
-        <w:rPr>
-          <w:rStyle w:val="VerbatimChar"/>
-        </w:rPr>
-        <w:t xml:space="preserve">            "permissions": "No assertion"</w:t>
-      </w:r>
-      <w:r>
-        <w:br/>
-      </w:r>
-      <w:r>
-        <w:rPr>
-          <w:rStyle w:val="VerbatimChar"/>
-        </w:rPr>
-        <w:t xml:space="preserve">        },</w:t>
-      </w:r>
-      <w:r>
-        <w:br/>
-      </w:r>
-      <w:r>
-        <w:rPr>
-          <w:rStyle w:val="VerbatimChar"/>
-        </w:rPr>
-        <w:t xml:space="preserve">        "dates": {</w:t>
-      </w:r>
-      <w:r>
-        <w:br/>
-      </w:r>
-      <w:r>
-        <w:rPr>
-          <w:rStyle w:val="VerbatimChar"/>
-        </w:rPr>
-        <w:t xml:space="preserve">            "date": {</w:t>
-      </w:r>
-      <w:r>
-        <w:br/>
-      </w:r>
-      <w:r>
-        <w:rPr>
-          <w:rStyle w:val="VerbatimChar"/>
-        </w:rPr>
-        <w:t xml:space="preserve">                "date": "2016 - 10 - 28"</w:t>
-      </w:r>
-      <w:r>
         <w:br/>
       </w:r>
       <w:r>
@@ -4727,70 +4493,16 @@
         <w:rPr>
           <w:rStyle w:val="VerbatimChar"/>
         </w:rPr>
-        <w:t xml:space="preserve">            "label": "Created"</w:t>
-      </w:r>
-      <w:r>
-        <w:br/>
-      </w:r>
-      <w:r>
-        <w:rPr>
-          <w:rStyle w:val="VerbatimChar"/>
-        </w:rPr>
-        <w:t xml:space="preserve">        },</w:t>
-      </w:r>
-      <w:r>
-        <w:br/>
-      </w:r>
-      <w:r>
-        <w:rPr>
-          <w:rStyle w:val="VerbatimChar"/>
-        </w:rPr>
-        <w:t xml:space="preserve">        "creators": {</w:t>
-      </w:r>
-      <w:r>
-        <w:br/>
-      </w:r>
-      <w:r>
-        <w:rPr>
-          <w:rStyle w:val="VerbatimChar"/>
-        </w:rPr>
-        <w:t xml:space="preserve">            "creator": {</w:t>
-      </w:r>
-      <w:r>
-        <w:br/>
-      </w:r>
-      <w:r>
-        <w:rPr>
-          <w:rStyle w:val="VerbatimChar"/>
-        </w:rPr>
-        <w:t xml:space="preserve">                "name": "Sean Goggins",</w:t>
-      </w:r>
-      <w:r>
-        <w:br/>
-      </w:r>
-      <w:r>
-        <w:rPr>
-          <w:rStyle w:val="VerbatimChar"/>
-        </w:rPr>
-        <w:t xml:space="preserve">                "role": {</w:t>
-      </w:r>
-      <w:r>
-        <w:br/>
-      </w:r>
-      <w:r>
-        <w:rPr>
-          <w:rStyle w:val="VerbatimChar"/>
-        </w:rPr>
-        <w:t xml:space="preserve">                    "label": "Other"</w:t>
-      </w:r>
-      <w:r>
-        <w:br/>
-      </w:r>
-      <w:r>
-        <w:rPr>
-          <w:rStyle w:val="VerbatimChar"/>
-        </w:rPr>
-        <w:t xml:space="preserve">                }</w:t>
+        <w:t xml:space="preserve">            "type": {</w:t>
+      </w:r>
+      <w:r>
+        <w:br/>
+      </w:r>
+      <w:r>
+        <w:rPr>
+          <w:rStyle w:val="VerbatimChar"/>
+        </w:rPr>
+        <w:t xml:space="preserve">                "label": "No assertion"</w:t>
       </w:r>
       <w:r>
         <w:br/>
@@ -4808,33 +4520,6 @@
         <w:rPr>
           <w:rStyle w:val="VerbatimChar"/>
         </w:rPr>
-        <w:t xml:space="preserve">            "type": {</w:t>
-      </w:r>
-      <w:r>
-        <w:br/>
-      </w:r>
-      <w:r>
-        <w:rPr>
-          <w:rStyle w:val="VerbatimChar"/>
-        </w:rPr>
-        <w:t xml:space="preserve">                "label": "No assertion"</w:t>
-      </w:r>
-      <w:r>
-        <w:br/>
-      </w:r>
-      <w:r>
-        <w:rPr>
-          <w:rStyle w:val="VerbatimChar"/>
-        </w:rPr>
-        <w:t xml:space="preserve">            },</w:t>
-      </w:r>
-      <w:r>
-        <w:br/>
-      </w:r>
-      <w:r>
-        <w:rPr>
-          <w:rStyle w:val="VerbatimChar"/>
-        </w:rPr>
         <w:t xml:space="preserve">            "contact": "sg@wikimedia.org"</w:t>
       </w:r>
       <w:r>
@@ -4844,13 +4529,7 @@
         <w:rPr>
           <w:rStyle w:val="VerbatimChar"/>
         </w:rPr>
-        <w:t xml:space="preserve"> </w:t>
-      </w:r>
-      <w:r>
-        <w:rPr>
-          <w:rStyle w:val="VerbatimChar"/>
-        </w:rPr>
-        <w:t xml:space="preserve">       }</w:t>
+        <w:t xml:space="preserve">        }</w:t>
       </w:r>
       <w:r>
         <w:br/>
@@ -4937,13 +4616,7 @@
         <w:rPr>
           <w:rStyle w:val="VerbatimChar"/>
         </w:rPr>
-        <w:t xml:space="preserve">    found = search_manifest</w:t>
-      </w:r>
-      <w:r>
-        <w:rPr>
-          <w:rStyle w:val="VerbatimChar"/>
-        </w:rPr>
-        <w:t>({})[0]</w:t>
+        <w:t xml:space="preserve">    found = search_manifest({})[0]</w:t>
       </w:r>
       <w:r>
         <w:br/>
@@ -5019,13 +4692,7 @@
         <w:rPr>
           <w:rStyle w:val="VerbatimChar"/>
         </w:rPr>
-        <w:t xml:space="preserve">        prin</w:t>
-      </w:r>
-      <w:r>
-        <w:rPr>
-          <w:rStyle w:val="VerbatimChar"/>
-        </w:rPr>
-        <w:t>t("Bad update")</w:t>
+        <w:t xml:space="preserve">        print("Bad update")</w:t>
       </w:r>
       <w:r>
         <w:br/>
@@ -5091,13 +4758,7 @@
         <w:rPr>
           <w:rStyle w:val="VerbatimChar"/>
         </w:rPr>
-        <w:t xml:space="preserve">    elif(found['creators'</w:t>
-      </w:r>
-      <w:r>
-        <w:rPr>
-          <w:rStyle w:val="VerbatimChar"/>
-        </w:rPr>
-        <w:t>]['contact'] == to_replace['creators']['contact']):</w:t>
+        <w:t xml:space="preserve">    elif(found['creators']['contact'] == to_replace['creators']['contact']):</w:t>
       </w:r>
       <w:r>
         <w:br/>
@@ -5181,13 +4842,7 @@
         <w:rPr>
           <w:rStyle w:val="VerbatimChar"/>
         </w:rPr>
-        <w:t xml:space="preserve">    </w:t>
-      </w:r>
-      <w:r>
-        <w:rPr>
-          <w:rStyle w:val="VerbatimChar"/>
-        </w:rPr>
-        <w:t xml:space="preserve">    print("Good remove")</w:t>
+        <w:t xml:space="preserve">        print("Good remove")</w:t>
       </w:r>
     </w:p>
     <w:p>
@@ -5275,10 +4930,7 @@
         </w:numPr>
       </w:pPr>
       <w:r>
-        <w:t>The GU</w:t>
-      </w:r>
-      <w:r>
-        <w:t>I is developed using the Materialize framework for styling and JavaScript/jQuery for the front-end business logic.</w:t>
+        <w:t>The GUI is developed using the Materialize framework for styling and JavaScript/jQuery for the front-end business logic.</w:t>
       </w:r>
     </w:p>
     <w:p>
@@ -5302,10 +4954,7 @@
         </w:numPr>
       </w:pPr>
       <w:r>
-        <w:t>The "Login" button opens a Modal box</w:t>
-      </w:r>
-      <w:r>
-        <w:t xml:space="preserve"> that allows a Data Scientist to log in with a Google Account.</w:t>
+        <w:t>The "Login" button opens a Modal box that allows a Data Scientist to log in with a Google Account.</w:t>
       </w:r>
     </w:p>
     <w:p>
@@ -5363,10 +5012,7 @@
         </w:numPr>
       </w:pPr>
       <w:r>
-        <w:t>The G</w:t>
-      </w:r>
-      <w:r>
-        <w:t>oogle API returns a unique user_id token, which is stored in the Database.</w:t>
+        <w:t>The Google API returns a unique user_id token, which is stored in the Database.</w:t>
       </w:r>
     </w:p>
     <w:p>
@@ -5453,10 +5099,7 @@
         </w:numPr>
       </w:pPr>
       <w:r>
-        <w:t>Version 1.0: Pre-Imp</w:t>
-      </w:r>
-      <w:r>
-        <w:t xml:space="preserve">lementation Design </w:t>
+        <w:t xml:space="preserve">Version 1.0: Pre-Implementation Design </w:t>
       </w:r>
       <w:r>
         <w:rPr>
@@ -5499,12 +5142,669 @@
           <w:i/>
         </w:rPr>
         <w:t>11-11-2016</w:t>
+      </w:r>
+    </w:p>
+    <w:p>
+      <w:pPr>
+        <w:pStyle w:val="Heading1"/>
+      </w:pPr>
+      <w:r>
+        <w:t>Appendix</w:t>
+      </w:r>
+    </w:p>
+    <w:p>
+      <w:pPr>
+        <w:rPr>
+          <w:rFonts w:asciiTheme="majorHAnsi" w:hAnsiTheme="majorHAnsi" w:cs="Arial"/>
+          <w:sz w:val="32"/>
+          <w:szCs w:val="32"/>
+        </w:rPr>
+      </w:pPr>
+      <w:r>
+        <w:rPr>
+          <w:rFonts w:asciiTheme="majorHAnsi" w:hAnsiTheme="majorHAnsi" w:cs="Arial"/>
+          <w:sz w:val="32"/>
+          <w:szCs w:val="32"/>
+        </w:rPr>
+        <w:t>MongoDB Database ERD</w:t>
+      </w:r>
+    </w:p>
+    <w:p>
+      <w:pPr>
+        <w:rPr>
+          <w:rFonts w:ascii="Trebuchet MS" w:hAnsi="Trebuchet MS" w:cs="Arial"/>
+          <w:sz w:val="32"/>
+          <w:szCs w:val="32"/>
+        </w:rPr>
+      </w:pPr>
+    </w:p>
+    <w:p>
+      <w:pPr>
+        <w:rPr>
+          <w:rFonts w:ascii="Trebuchet MS" w:hAnsi="Trebuchet MS" w:cs="Arial"/>
+          <w:sz w:val="32"/>
+          <w:szCs w:val="32"/>
+        </w:rPr>
+      </w:pPr>
+    </w:p>
+    <w:p>
+      <w:pPr>
+        <w:rPr>
+          <w:rFonts w:ascii="Trebuchet MS" w:hAnsi="Trebuchet MS" w:cs="Arial"/>
+          <w:sz w:val="32"/>
+          <w:szCs w:val="32"/>
+        </w:rPr>
+      </w:pPr>
+      <w:r>
+        <w:rPr>
+          <w:rFonts w:ascii="Trebuchet MS" w:hAnsi="Trebuchet MS" w:cs="Arial"/>
+          <w:noProof/>
+          <w:sz w:val="32"/>
+          <w:szCs w:val="32"/>
+        </w:rPr>
+        <w:drawing>
+          <wp:inline distT="0" distB="0" distL="0" distR="0" wp14:anchorId="136E6D69" wp14:editId="0E680F4B">
+            <wp:extent cx="5943600" cy="3343275"/>
+            <wp:effectExtent l="0" t="0" r="0" b="9525"/>
+            <wp:docPr id="1" name="Picture 1"/>
+            <wp:cNvGraphicFramePr>
+              <a:graphicFrameLocks xmlns:a="http://schemas.openxmlformats.org/drawingml/2006/main" noChangeAspect="1"/>
+            </wp:cNvGraphicFramePr>
+            <a:graphic xmlns:a="http://schemas.openxmlformats.org/drawingml/2006/main">
+              <a:graphicData uri="http://schemas.openxmlformats.org/drawingml/2006/picture">
+                <pic:pic xmlns:pic="http://schemas.openxmlformats.org/drawingml/2006/picture">
+                  <pic:nvPicPr>
+                    <pic:cNvPr id="1" name="DatabaseRelations.jpg"/>
+                    <pic:cNvPicPr/>
+                  </pic:nvPicPr>
+                  <pic:blipFill>
+                    <a:blip r:embed="rId13">
+                      <a:extLst>
+                        <a:ext uri="{28A0092B-C50C-407E-A947-70E740481C1C}">
+                          <a14:useLocalDpi xmlns:a14="http://schemas.microsoft.com/office/drawing/2010/main" val="0"/>
+                        </a:ext>
+                      </a:extLst>
+                    </a:blip>
+                    <a:stretch>
+                      <a:fillRect/>
+                    </a:stretch>
+                  </pic:blipFill>
+                  <pic:spPr>
+                    <a:xfrm>
+                      <a:off x="0" y="0"/>
+                      <a:ext cx="5943600" cy="3343275"/>
+                    </a:xfrm>
+                    <a:prstGeom prst="rect">
+                      <a:avLst/>
+                    </a:prstGeom>
+                  </pic:spPr>
+                </pic:pic>
+              </a:graphicData>
+            </a:graphic>
+          </wp:inline>
+        </w:drawing>
+      </w:r>
+    </w:p>
+    <w:p>
+      <w:pPr>
+        <w:rPr>
+          <w:rFonts w:ascii="Trebuchet MS" w:hAnsi="Trebuchet MS" w:cs="Arial"/>
+          <w:sz w:val="32"/>
+          <w:szCs w:val="32"/>
+        </w:rPr>
+      </w:pPr>
+    </w:p>
+    <w:p/>
+    <w:p/>
+    <w:p/>
+    <w:p/>
+    <w:p>
+      <w:pPr>
+        <w:rPr>
+          <w:rFonts w:asciiTheme="majorHAnsi" w:hAnsiTheme="majorHAnsi" w:cs="Arial"/>
+          <w:sz w:val="32"/>
+          <w:szCs w:val="32"/>
+        </w:rPr>
+      </w:pPr>
+      <w:r>
+        <w:rPr>
+          <w:rFonts w:asciiTheme="majorHAnsi" w:hAnsiTheme="majorHAnsi" w:cs="Arial"/>
+          <w:sz w:val="32"/>
+          <w:szCs w:val="32"/>
+        </w:rPr>
+        <w:lastRenderedPageBreak/>
+        <w:t>Upload New Manifest</w:t>
+      </w:r>
+    </w:p>
+    <w:p>
+      <w:pPr>
+        <w:rPr>
+          <w:rFonts w:asciiTheme="majorHAnsi" w:hAnsiTheme="majorHAnsi" w:cs="Arial"/>
+          <w:sz w:val="32"/>
+          <w:szCs w:val="32"/>
+        </w:rPr>
+      </w:pPr>
+      <w:r>
+        <w:rPr>
+          <w:rFonts w:asciiTheme="majorHAnsi" w:hAnsiTheme="majorHAnsi" w:cs="Arial"/>
+          <w:sz w:val="32"/>
+          <w:szCs w:val="32"/>
+        </w:rPr>
+        <w:t>From this page, a Data Scientist can upload a new manifest and scripts, set a title for the manifest and description.</w:t>
+      </w:r>
+    </w:p>
+    <w:p>
+      <w:pPr>
+        <w:rPr>
+          <w:rFonts w:ascii="Trebuchet MS" w:hAnsi="Trebuchet MS" w:cs="Arial"/>
+          <w:sz w:val="32"/>
+          <w:szCs w:val="32"/>
+        </w:rPr>
+      </w:pPr>
+    </w:p>
+    <w:p>
+      <w:pPr>
+        <w:rPr>
+          <w:rFonts w:ascii="Trebuchet MS" w:hAnsi="Trebuchet MS" w:cs="Arial"/>
+          <w:sz w:val="32"/>
+          <w:szCs w:val="32"/>
+        </w:rPr>
+      </w:pPr>
+      <w:r>
+        <w:rPr>
+          <w:rFonts w:ascii="Trebuchet MS" w:hAnsi="Trebuchet MS" w:cs="Arial"/>
+          <w:noProof/>
+          <w:sz w:val="32"/>
+          <w:szCs w:val="32"/>
+        </w:rPr>
+        <w:drawing>
+          <wp:inline distT="0" distB="0" distL="0" distR="0" wp14:anchorId="58DA37BD" wp14:editId="469937C2">
+            <wp:extent cx="5943600" cy="3845560"/>
+            <wp:effectExtent l="0" t="0" r="0" b="2540"/>
+            <wp:docPr id="2" name="Picture 2"/>
+            <wp:cNvGraphicFramePr>
+              <a:graphicFrameLocks xmlns:a="http://schemas.openxmlformats.org/drawingml/2006/main" noChangeAspect="1"/>
+            </wp:cNvGraphicFramePr>
+            <a:graphic xmlns:a="http://schemas.openxmlformats.org/drawingml/2006/main">
+              <a:graphicData uri="http://schemas.openxmlformats.org/drawingml/2006/picture">
+                <pic:pic xmlns:pic="http://schemas.openxmlformats.org/drawingml/2006/picture">
+                  <pic:nvPicPr>
+                    <pic:cNvPr id="2" name="Scan3.jpeg"/>
+                    <pic:cNvPicPr/>
+                  </pic:nvPicPr>
+                  <pic:blipFill>
+                    <a:blip r:embed="rId14" cstate="print">
+                      <a:extLst>
+                        <a:ext uri="{28A0092B-C50C-407E-A947-70E740481C1C}">
+                          <a14:useLocalDpi xmlns:a14="http://schemas.microsoft.com/office/drawing/2010/main" val="0"/>
+                        </a:ext>
+                      </a:extLst>
+                    </a:blip>
+                    <a:stretch>
+                      <a:fillRect/>
+                    </a:stretch>
+                  </pic:blipFill>
+                  <pic:spPr>
+                    <a:xfrm>
+                      <a:off x="0" y="0"/>
+                      <a:ext cx="5943600" cy="3845560"/>
+                    </a:xfrm>
+                    <a:prstGeom prst="rect">
+                      <a:avLst/>
+                    </a:prstGeom>
+                  </pic:spPr>
+                </pic:pic>
+              </a:graphicData>
+            </a:graphic>
+          </wp:inline>
+        </w:drawing>
+      </w:r>
+    </w:p>
+    <w:p>
+      <w:pPr>
+        <w:rPr>
+          <w:rFonts w:ascii="Trebuchet MS" w:hAnsi="Trebuchet MS" w:cs="Arial"/>
+          <w:sz w:val="32"/>
+          <w:szCs w:val="32"/>
+        </w:rPr>
+      </w:pPr>
+    </w:p>
+    <w:p>
+      <w:pPr>
+        <w:rPr>
+          <w:rFonts w:ascii="Trebuchet MS" w:hAnsi="Trebuchet MS" w:cs="Arial"/>
+          <w:sz w:val="32"/>
+          <w:szCs w:val="32"/>
+        </w:rPr>
+      </w:pPr>
+    </w:p>
+    <w:p>
+      <w:pPr>
+        <w:rPr>
+          <w:rFonts w:ascii="Trebuchet MS" w:hAnsi="Trebuchet MS" w:cs="Arial"/>
+          <w:sz w:val="32"/>
+          <w:szCs w:val="32"/>
+        </w:rPr>
+      </w:pPr>
+    </w:p>
+    <w:p>
+      <w:pPr>
+        <w:rPr>
+          <w:rFonts w:ascii="Trebuchet MS" w:hAnsi="Trebuchet MS" w:cs="Arial"/>
+          <w:sz w:val="32"/>
+          <w:szCs w:val="32"/>
+        </w:rPr>
+      </w:pPr>
+    </w:p>
+    <w:p>
+      <w:pPr>
+        <w:rPr>
+          <w:rFonts w:ascii="Trebuchet MS" w:hAnsi="Trebuchet MS" w:cs="Arial"/>
+          <w:sz w:val="32"/>
+          <w:szCs w:val="32"/>
+        </w:rPr>
+      </w:pPr>
+    </w:p>
+    <w:p>
+      <w:pPr>
+        <w:rPr>
+          <w:rFonts w:ascii="Trebuchet MS" w:hAnsi="Trebuchet MS" w:cs="Arial"/>
+          <w:sz w:val="32"/>
+          <w:szCs w:val="32"/>
+        </w:rPr>
+      </w:pPr>
+    </w:p>
+    <w:p>
+      <w:pPr>
+        <w:rPr>
+          <w:rFonts w:ascii="Trebuchet MS" w:hAnsi="Trebuchet MS" w:cs="Arial"/>
+          <w:sz w:val="32"/>
+          <w:szCs w:val="32"/>
+        </w:rPr>
+      </w:pPr>
+    </w:p>
+    <w:p>
+      <w:pPr>
+        <w:rPr>
+          <w:rFonts w:ascii="Trebuchet MS" w:hAnsi="Trebuchet MS" w:cs="Arial"/>
+          <w:sz w:val="32"/>
+          <w:szCs w:val="32"/>
+        </w:rPr>
+      </w:pPr>
+    </w:p>
+    <w:p>
+      <w:pPr>
+        <w:rPr>
+          <w:rFonts w:ascii="Trebuchet MS" w:hAnsi="Trebuchet MS" w:cs="Arial"/>
+          <w:sz w:val="32"/>
+          <w:szCs w:val="32"/>
+        </w:rPr>
+      </w:pPr>
+    </w:p>
+    <w:p>
+      <w:pPr>
+        <w:rPr>
+          <w:rFonts w:ascii="Trebuchet MS" w:hAnsi="Trebuchet MS" w:cs="Arial"/>
+          <w:sz w:val="32"/>
+          <w:szCs w:val="32"/>
+        </w:rPr>
+      </w:pPr>
+    </w:p>
+    <w:p>
+      <w:pPr>
+        <w:rPr>
+          <w:rFonts w:asciiTheme="majorHAnsi" w:hAnsiTheme="majorHAnsi" w:cs="Arial"/>
+          <w:sz w:val="32"/>
+          <w:szCs w:val="32"/>
+        </w:rPr>
+      </w:pPr>
+      <w:r>
+        <w:rPr>
+          <w:rFonts w:asciiTheme="majorHAnsi" w:hAnsiTheme="majorHAnsi" w:cs="Arial"/>
+          <w:sz w:val="32"/>
+          <w:szCs w:val="32"/>
+        </w:rPr>
+        <w:lastRenderedPageBreak/>
+        <w:t>Browse Uploaded Manifests</w:t>
+      </w:r>
+    </w:p>
+    <w:p>
+      <w:pPr>
+        <w:rPr>
+          <w:rFonts w:asciiTheme="majorHAnsi" w:hAnsiTheme="majorHAnsi" w:cs="Arial"/>
+          <w:sz w:val="32"/>
+          <w:szCs w:val="32"/>
+        </w:rPr>
+      </w:pPr>
+      <w:r>
+        <w:rPr>
+          <w:rFonts w:asciiTheme="majorHAnsi" w:hAnsiTheme="majorHAnsi" w:cs="Arial"/>
+          <w:sz w:val="32"/>
+          <w:szCs w:val="32"/>
+        </w:rPr>
+        <w:t>A Data Scientist can search and browse uploaded manifests.</w:t>
+      </w:r>
+    </w:p>
+    <w:p>
+      <w:pPr>
+        <w:rPr>
+          <w:rFonts w:asciiTheme="majorHAnsi" w:hAnsiTheme="majorHAnsi" w:cs="Arial"/>
+          <w:sz w:val="32"/>
+          <w:szCs w:val="32"/>
+        </w:rPr>
+      </w:pPr>
+      <w:r>
+        <w:rPr>
+          <w:rFonts w:asciiTheme="majorHAnsi" w:hAnsiTheme="majorHAnsi" w:cs="Arial"/>
+          <w:sz w:val="32"/>
+          <w:szCs w:val="32"/>
+        </w:rPr>
+        <w:t>Data Scientists can organize the search results by Title, Author, Date or Description.</w:t>
+      </w:r>
+    </w:p>
+    <w:p>
+      <w:pPr>
+        <w:rPr>
+          <w:rFonts w:ascii="Trebuchet MS" w:hAnsi="Trebuchet MS" w:cs="Arial"/>
+          <w:sz w:val="32"/>
+          <w:szCs w:val="32"/>
+        </w:rPr>
+      </w:pPr>
+      <w:r>
+        <w:rPr>
+          <w:rFonts w:ascii="Trebuchet MS" w:hAnsi="Trebuchet MS" w:cs="Arial"/>
+          <w:noProof/>
+          <w:sz w:val="32"/>
+          <w:szCs w:val="32"/>
+        </w:rPr>
+        <w:drawing>
+          <wp:inline distT="0" distB="0" distL="0" distR="0" wp14:anchorId="4C0BCA25" wp14:editId="7B56CA46">
+            <wp:extent cx="5943600" cy="3845560"/>
+            <wp:effectExtent l="0" t="0" r="0" b="2540"/>
+            <wp:docPr id="3" name="Picture 3"/>
+            <wp:cNvGraphicFramePr>
+              <a:graphicFrameLocks xmlns:a="http://schemas.openxmlformats.org/drawingml/2006/main" noChangeAspect="1"/>
+            </wp:cNvGraphicFramePr>
+            <a:graphic xmlns:a="http://schemas.openxmlformats.org/drawingml/2006/main">
+              <a:graphicData uri="http://schemas.openxmlformats.org/drawingml/2006/picture">
+                <pic:pic xmlns:pic="http://schemas.openxmlformats.org/drawingml/2006/picture">
+                  <pic:nvPicPr>
+                    <pic:cNvPr id="3" name="Scan4.jpg"/>
+                    <pic:cNvPicPr/>
+                  </pic:nvPicPr>
+                  <pic:blipFill>
+                    <a:blip r:embed="rId15" cstate="print">
+                      <a:extLst>
+                        <a:ext uri="{28A0092B-C50C-407E-A947-70E740481C1C}">
+                          <a14:useLocalDpi xmlns:a14="http://schemas.microsoft.com/office/drawing/2010/main" val="0"/>
+                        </a:ext>
+                      </a:extLst>
+                    </a:blip>
+                    <a:stretch>
+                      <a:fillRect/>
+                    </a:stretch>
+                  </pic:blipFill>
+                  <pic:spPr>
+                    <a:xfrm>
+                      <a:off x="0" y="0"/>
+                      <a:ext cx="5943600" cy="3845560"/>
+                    </a:xfrm>
+                    <a:prstGeom prst="rect">
+                      <a:avLst/>
+                    </a:prstGeom>
+                  </pic:spPr>
+                </pic:pic>
+              </a:graphicData>
+            </a:graphic>
+          </wp:inline>
+        </w:drawing>
+      </w:r>
+    </w:p>
+    <w:p>
+      <w:pPr>
+        <w:rPr>
+          <w:rFonts w:ascii="Trebuchet MS" w:hAnsi="Trebuchet MS" w:cs="Arial"/>
+          <w:sz w:val="32"/>
+          <w:szCs w:val="32"/>
+        </w:rPr>
+      </w:pPr>
+    </w:p>
+    <w:p>
+      <w:pPr>
+        <w:pStyle w:val="Compact"/>
+      </w:pPr>
+    </w:p>
+    <w:p>
+      <w:pPr>
+        <w:pStyle w:val="Compact"/>
+      </w:pPr>
+    </w:p>
+    <w:p>
+      <w:pPr>
+        <w:pStyle w:val="Compact"/>
+      </w:pPr>
+    </w:p>
+    <w:p>
+      <w:pPr>
+        <w:pStyle w:val="Compact"/>
+      </w:pPr>
+    </w:p>
+    <w:p>
+      <w:pPr>
+        <w:pStyle w:val="Compact"/>
+      </w:pPr>
+    </w:p>
+    <w:p>
+      <w:pPr>
+        <w:pStyle w:val="Compact"/>
+      </w:pPr>
+    </w:p>
+    <w:p>
+      <w:pPr>
+        <w:pStyle w:val="Compact"/>
+      </w:pPr>
+    </w:p>
+    <w:p>
+      <w:pPr>
+        <w:pStyle w:val="Compact"/>
+      </w:pPr>
+    </w:p>
+    <w:p>
+      <w:pPr>
+        <w:pStyle w:val="Compact"/>
+      </w:pPr>
+    </w:p>
+    <w:p>
+      <w:pPr>
+        <w:pStyle w:val="Compact"/>
+      </w:pPr>
+    </w:p>
+    <w:p>
+      <w:pPr>
+        <w:pStyle w:val="Compact"/>
+      </w:pPr>
+    </w:p>
+    <w:p>
+      <w:pPr>
+        <w:pStyle w:val="Compact"/>
+      </w:pPr>
+    </w:p>
+    <w:p>
+      <w:pPr>
+        <w:pStyle w:val="Compact"/>
+      </w:pPr>
+    </w:p>
+    <w:p>
+      <w:pPr>
+        <w:pStyle w:val="Compact"/>
+      </w:pPr>
+    </w:p>
+    <w:p>
+      <w:pPr>
+        <w:pStyle w:val="Compact"/>
+      </w:pPr>
+    </w:p>
+    <w:p>
+      <w:pPr>
+        <w:rPr>
+          <w:rFonts w:asciiTheme="majorHAnsi" w:hAnsiTheme="majorHAnsi" w:cs="Arial"/>
+          <w:sz w:val="32"/>
+          <w:szCs w:val="32"/>
+        </w:rPr>
+      </w:pPr>
+      <w:r>
+        <w:rPr>
+          <w:rFonts w:asciiTheme="majorHAnsi" w:hAnsiTheme="majorHAnsi" w:cs="Arial"/>
+          <w:sz w:val="32"/>
+          <w:szCs w:val="32"/>
+        </w:rPr>
+        <w:lastRenderedPageBreak/>
+        <w:t>Manifest D</w:t>
       </w:r>
       <w:bookmarkStart w:id="50" w:name="_GoBack"/>
       <w:bookmarkEnd w:id="50"/>
+      <w:r>
+        <w:rPr>
+          <w:rFonts w:asciiTheme="majorHAnsi" w:hAnsiTheme="majorHAnsi" w:cs="Arial"/>
+          <w:sz w:val="32"/>
+          <w:szCs w:val="32"/>
+        </w:rPr>
+        <w:t>escription</w:t>
+      </w:r>
+    </w:p>
+    <w:p>
+      <w:pPr>
+        <w:rPr>
+          <w:rFonts w:asciiTheme="majorHAnsi" w:hAnsiTheme="majorHAnsi" w:cs="Arial"/>
+          <w:sz w:val="32"/>
+          <w:szCs w:val="32"/>
+        </w:rPr>
+      </w:pPr>
+      <w:r>
+        <w:rPr>
+          <w:rFonts w:asciiTheme="majorHAnsi" w:hAnsiTheme="majorHAnsi" w:cs="Arial"/>
+          <w:sz w:val="32"/>
+          <w:szCs w:val="32"/>
+        </w:rPr>
+        <w:t>This page provides the full information for a given manifest.</w:t>
+      </w:r>
+    </w:p>
+    <w:p>
+      <w:pPr>
+        <w:rPr>
+          <w:rFonts w:asciiTheme="majorHAnsi" w:hAnsiTheme="majorHAnsi" w:cs="Arial"/>
+          <w:sz w:val="32"/>
+          <w:szCs w:val="32"/>
+        </w:rPr>
+      </w:pPr>
+      <w:r>
+        <w:rPr>
+          <w:rFonts w:asciiTheme="majorHAnsi" w:hAnsiTheme="majorHAnsi" w:cs="Arial"/>
+          <w:sz w:val="32"/>
+          <w:szCs w:val="32"/>
+        </w:rPr>
+        <w:t>A data scientist can view the important information about a manifest including the Title, Author(s), and description.</w:t>
+      </w:r>
+    </w:p>
+    <w:p>
+      <w:pPr>
+        <w:rPr>
+          <w:rFonts w:asciiTheme="majorHAnsi" w:hAnsiTheme="majorHAnsi" w:cs="Arial"/>
+          <w:sz w:val="32"/>
+          <w:szCs w:val="32"/>
+        </w:rPr>
+      </w:pPr>
+      <w:r>
+        <w:rPr>
+          <w:rFonts w:asciiTheme="majorHAnsi" w:hAnsiTheme="majorHAnsi" w:cs="Arial"/>
+          <w:sz w:val="32"/>
+          <w:szCs w:val="32"/>
+        </w:rPr>
+        <w:t>A data scientist can contribute to a manifest if they have permission to do so.</w:t>
+      </w:r>
+    </w:p>
+    <w:p>
+      <w:pPr>
+        <w:rPr>
+          <w:rFonts w:asciiTheme="majorHAnsi" w:hAnsiTheme="majorHAnsi" w:cs="Arial"/>
+          <w:sz w:val="32"/>
+          <w:szCs w:val="32"/>
+        </w:rPr>
+      </w:pPr>
+      <w:r>
+        <w:rPr>
+          <w:rFonts w:asciiTheme="majorHAnsi" w:hAnsiTheme="majorHAnsi" w:cs="Arial"/>
+          <w:sz w:val="32"/>
+          <w:szCs w:val="32"/>
+        </w:rPr>
+        <w:t>A data scientist can download uploaded files from a given manifest.</w:t>
+      </w:r>
+    </w:p>
+    <w:p>
+      <w:pPr>
+        <w:rPr>
+          <w:rFonts w:ascii="Trebuchet MS" w:hAnsi="Trebuchet MS" w:cs="Arial"/>
+          <w:sz w:val="32"/>
+          <w:szCs w:val="32"/>
+        </w:rPr>
+      </w:pPr>
+      <w:r>
+        <w:rPr>
+          <w:rFonts w:ascii="Trebuchet MS" w:hAnsi="Trebuchet MS" w:cs="Arial"/>
+          <w:noProof/>
+          <w:sz w:val="32"/>
+          <w:szCs w:val="32"/>
+        </w:rPr>
+        <w:drawing>
+          <wp:inline distT="0" distB="0" distL="0" distR="0" wp14:anchorId="6043566A" wp14:editId="12570D9B">
+            <wp:extent cx="5943600" cy="3845560"/>
+            <wp:effectExtent l="0" t="0" r="0" b="2540"/>
+            <wp:docPr id="4" name="Picture 4"/>
+            <wp:cNvGraphicFramePr>
+              <a:graphicFrameLocks xmlns:a="http://schemas.openxmlformats.org/drawingml/2006/main" noChangeAspect="1"/>
+            </wp:cNvGraphicFramePr>
+            <a:graphic xmlns:a="http://schemas.openxmlformats.org/drawingml/2006/main">
+              <a:graphicData uri="http://schemas.openxmlformats.org/drawingml/2006/picture">
+                <pic:pic xmlns:pic="http://schemas.openxmlformats.org/drawingml/2006/picture">
+                  <pic:nvPicPr>
+                    <pic:cNvPr id="4" name="Scan5.jpg"/>
+                    <pic:cNvPicPr/>
+                  </pic:nvPicPr>
+                  <pic:blipFill>
+                    <a:blip r:embed="rId16" cstate="print">
+                      <a:extLst>
+                        <a:ext uri="{28A0092B-C50C-407E-A947-70E740481C1C}">
+                          <a14:useLocalDpi xmlns:a14="http://schemas.microsoft.com/office/drawing/2010/main" val="0"/>
+                        </a:ext>
+                      </a:extLst>
+                    </a:blip>
+                    <a:stretch>
+                      <a:fillRect/>
+                    </a:stretch>
+                  </pic:blipFill>
+                  <pic:spPr>
+                    <a:xfrm>
+                      <a:off x="0" y="0"/>
+                      <a:ext cx="5943600" cy="3845560"/>
+                    </a:xfrm>
+                    <a:prstGeom prst="rect">
+                      <a:avLst/>
+                    </a:prstGeom>
+                  </pic:spPr>
+                </pic:pic>
+              </a:graphicData>
+            </a:graphic>
+          </wp:inline>
+        </w:drawing>
+      </w:r>
+    </w:p>
+    <w:p>
+      <w:pPr>
+        <w:pStyle w:val="Compact"/>
+      </w:pPr>
     </w:p>
     <w:sectPr>
-      <w:headerReference w:type="default" r:id="rId13"/>
+      <w:headerReference w:type="default" r:id="rId17"/>
       <w:pgSz w:w="12240" w:h="15840"/>
       <w:pgMar w:top="720" w:right="1008" w:bottom="720" w:left="1008" w:header="720" w:footer="720" w:gutter="0"/>
       <w:cols w:space="720"/>
@@ -5625,7 +5925,7 @@
             <w:bCs/>
             <w:noProof/>
           </w:rPr>
-          <w:t>14</w:t>
+          <w:t>15</w:t>
         </w:r>
         <w:r>
           <w:rPr>
@@ -6260,6 +6560,13 @@
     <w:lsdException w:name="Medium Shading 1"/>
     <w:lsdException w:name="Medium Shading 2"/>
     <w:lsdException w:name="Medium List 1"/>
+    <w:lsdException w:name="Medium List 2"/>
+    <w:lsdException w:name="Medium Grid 1"/>
+    <w:lsdException w:name="Medium Grid 2"/>
+    <w:lsdException w:name="Medium Grid 3"/>
+    <w:lsdException w:name="Dark List"/>
+    <w:lsdException w:name="Colorful Shading"/>
+    <w:lsdException w:name="Colorful List"/>
     <w:lsdException w:name="Colorful Grid"/>
     <w:lsdException w:name="Light Shading Accent 1"/>
     <w:lsdException w:name="Light List Accent 1"/>
@@ -7233,7 +7540,7 @@
 </file>
 
 <file path=customXml/itemProps1.xml><?xml version="1.0" encoding="utf-8"?>
-<ds:datastoreItem xmlns:ds="http://schemas.openxmlformats.org/officeDocument/2006/customXml" ds:itemID="{95AAE062-CACE-410E-A0F5-015FB4A876B5}">
+<ds:datastoreItem xmlns:ds="http://schemas.openxmlformats.org/officeDocument/2006/customXml" ds:itemID="{0F79969B-3A44-475D-9D04-E5B982A57B78}">
   <ds:schemaRefs>
     <ds:schemaRef ds:uri="http://schemas.openxmlformats.org/officeDocument/2006/bibliography"/>
   </ds:schemaRefs>

</xml_diff>